<commit_message>
API and DB tables setup
</commit_message>
<xml_diff>
--- a/Design.docx
+++ b/Design.docx
@@ -84,8 +84,6 @@
         </w:rPr>
         <w:t>Whenever the user logins then user will be option to login into</w:t>
       </w:r>
-      <w:bookmarkStart w:id="0" w:name="_GoBack"/>
-      <w:bookmarkEnd w:id="0"/>
       <w:r>
         <w:rPr>
           <w:rFonts w:asciiTheme="minorHAnsi" w:hAnsiTheme="minorHAnsi" w:cstheme="minorHAnsi"/>
@@ -483,6 +481,153 @@
         <w:t xml:space="preserve">Same feature can be done by using stored Procedure and sort it by added/modified date. </w:t>
       </w:r>
     </w:p>
+    <w:p>
+      <w:pPr>
+        <w:pStyle w:val="PlainText"/>
+        <w:rPr>
+          <w:rFonts w:asciiTheme="minorHAnsi" w:hAnsiTheme="minorHAnsi" w:cstheme="minorHAnsi"/>
+          <w:color w:val="000000" w:themeColor="text1"/>
+          <w:sz w:val="22"/>
+          <w:szCs w:val="22"/>
+        </w:rPr>
+      </w:pPr>
+    </w:p>
+    <w:p>
+      <w:pPr>
+        <w:pStyle w:val="PlainText"/>
+        <w:rPr>
+          <w:rFonts w:asciiTheme="minorHAnsi" w:hAnsiTheme="minorHAnsi" w:cstheme="minorHAnsi"/>
+          <w:color w:val="000000" w:themeColor="text1"/>
+          <w:sz w:val="22"/>
+          <w:szCs w:val="22"/>
+        </w:rPr>
+      </w:pPr>
+    </w:p>
+    <w:p>
+      <w:pPr>
+        <w:pStyle w:val="PlainText"/>
+        <w:rPr>
+          <w:rFonts w:asciiTheme="minorHAnsi" w:hAnsiTheme="minorHAnsi" w:cstheme="minorHAnsi"/>
+          <w:color w:val="000000" w:themeColor="text1"/>
+          <w:sz w:val="22"/>
+          <w:szCs w:val="22"/>
+        </w:rPr>
+      </w:pPr>
+    </w:p>
+    <w:p>
+      <w:pPr>
+        <w:pStyle w:val="PlainText"/>
+        <w:ind w:left="720"/>
+        <w:rPr>
+          <w:rFonts w:asciiTheme="minorHAnsi" w:hAnsiTheme="minorHAnsi" w:cstheme="minorHAnsi"/>
+          <w:b/>
+          <w:color w:val="FF0000"/>
+          <w:sz w:val="28"/>
+          <w:szCs w:val="28"/>
+        </w:rPr>
+      </w:pPr>
+      <w:r>
+        <w:rPr>
+          <w:rFonts w:asciiTheme="minorHAnsi" w:hAnsiTheme="minorHAnsi" w:cstheme="minorHAnsi"/>
+          <w:b/>
+          <w:color w:val="FF0000"/>
+          <w:sz w:val="28"/>
+          <w:szCs w:val="28"/>
+        </w:rPr>
+        <w:t>API DETAILS</w:t>
+      </w:r>
+    </w:p>
+    <w:p>
+      <w:pPr>
+        <w:pStyle w:val="PlainText"/>
+        <w:numPr>
+          <w:ilvl w:val="0"/>
+          <w:numId w:val="8"/>
+        </w:numPr>
+        <w:rPr>
+          <w:rFonts w:asciiTheme="minorHAnsi" w:hAnsiTheme="minorHAnsi" w:cstheme="minorHAnsi"/>
+          <w:b/>
+          <w:color w:val="FF0000"/>
+          <w:sz w:val="28"/>
+          <w:szCs w:val="28"/>
+        </w:rPr>
+      </w:pPr>
+      <w:r>
+        <w:rPr>
+          <w:rFonts w:asciiTheme="minorHAnsi" w:hAnsiTheme="minorHAnsi" w:cstheme="minorHAnsi"/>
+          <w:sz w:val="22"/>
+          <w:szCs w:val="22"/>
+        </w:rPr>
+        <w:softHyphen/>
+      </w:r>
+      <w:r>
+        <w:rPr>
+          <w:rFonts w:asciiTheme="minorHAnsi" w:hAnsiTheme="minorHAnsi" w:cstheme="minorHAnsi"/>
+          <w:b/>
+          <w:sz w:val="22"/>
+          <w:szCs w:val="22"/>
+          <w:u w:val="single"/>
+        </w:rPr>
+        <w:t xml:space="preserve">PRODUCT </w:t>
+      </w:r>
+      <w:r>
+        <w:rPr>
+          <w:rFonts w:asciiTheme="minorHAnsi" w:hAnsiTheme="minorHAnsi" w:cstheme="minorHAnsi"/>
+          <w:sz w:val="22"/>
+          <w:szCs w:val="22"/>
+        </w:rPr>
+        <w:t xml:space="preserve"> </w:t>
+      </w:r>
+      <w:r>
+        <w:rPr>
+          <w:rFonts w:asciiTheme="minorHAnsi" w:hAnsiTheme="minorHAnsi" w:cstheme="minorHAnsi"/>
+          <w:sz w:val="22"/>
+          <w:szCs w:val="22"/>
+        </w:rPr>
+        <w:sym w:font="Wingdings" w:char="F0E0"/>
+      </w:r>
+      <w:r>
+        <w:rPr>
+          <w:rFonts w:asciiTheme="minorHAnsi" w:hAnsiTheme="minorHAnsi" w:cstheme="minorHAnsi"/>
+          <w:sz w:val="22"/>
+          <w:szCs w:val="22"/>
+        </w:rPr>
+        <w:t xml:space="preserve"> while selecting a product to add </w:t>
+      </w:r>
+      <w:bookmarkStart w:id="0" w:name="_GoBack"/>
+      <w:bookmarkEnd w:id="0"/>
+      <w:r>
+        <w:rPr>
+          <w:rFonts w:asciiTheme="minorHAnsi" w:hAnsiTheme="minorHAnsi" w:cstheme="minorHAnsi"/>
+          <w:sz w:val="22"/>
+          <w:szCs w:val="22"/>
+        </w:rPr>
+        <w:t xml:space="preserve"> </w:t>
+      </w:r>
+    </w:p>
+    <w:p>
+      <w:pPr>
+        <w:pStyle w:val="PlainText"/>
+        <w:rPr>
+          <w:rFonts w:asciiTheme="minorHAnsi" w:hAnsiTheme="minorHAnsi" w:cstheme="minorHAnsi"/>
+          <w:b/>
+          <w:color w:val="FF0000"/>
+          <w:sz w:val="28"/>
+          <w:szCs w:val="28"/>
+        </w:rPr>
+      </w:pPr>
+    </w:p>
+    <w:p>
+      <w:pPr>
+        <w:pStyle w:val="PlainText"/>
+        <w:rPr>
+          <w:rFonts w:asciiTheme="minorHAnsi" w:hAnsiTheme="minorHAnsi" w:cstheme="minorHAnsi"/>
+          <w:color w:val="000000" w:themeColor="text1"/>
+          <w:sz w:val="22"/>
+          <w:szCs w:val="22"/>
+        </w:rPr>
+      </w:pPr>
+    </w:p>
     <w:sectPr>
       <w:pgSz w:w="11906" w:h="16838"/>
       <w:pgMar w:top="1440" w:right="1335" w:bottom="1440" w:left="1334" w:header="708" w:footer="708" w:gutter="0"/>
@@ -496,6 +641,118 @@
 <file path=word/numbering.xml><?xml version="1.0" encoding="utf-8"?>
 <w:numbering xmlns:wpc="http://schemas.microsoft.com/office/word/2010/wordprocessingCanvas" xmlns:cx="http://schemas.microsoft.com/office/drawing/2014/chartex" xmlns:cx1="http://schemas.microsoft.com/office/drawing/2015/9/8/chartex" xmlns:mc="http://schemas.openxmlformats.org/markup-compatibility/2006" xmlns:o="urn:schemas-microsoft-com:office:office" xmlns:r="http://schemas.openxmlformats.org/officeDocument/2006/relationships" xmlns:m="http://schemas.openxmlformats.org/officeDocument/2006/math" xmlns:v="urn:schemas-microsoft-com:vml" xmlns:wp14="http://schemas.microsoft.com/office/word/2010/wordprocessingDrawing" xmlns:wp="http://schemas.openxmlformats.org/drawingml/2006/wordprocessingDrawing" xmlns:w10="urn:schemas-microsoft-com:office:word" xmlns:w="http://schemas.openxmlformats.org/wordprocessingml/2006/main" xmlns:w14="http://schemas.microsoft.com/office/word/2010/wordml" xmlns:w15="http://schemas.microsoft.com/office/word/2012/wordml" xmlns:w16se="http://schemas.microsoft.com/office/word/2015/wordml/symex" xmlns:wpg="http://schemas.microsoft.com/office/word/2010/wordprocessingGroup" xmlns:wpi="http://schemas.microsoft.com/office/word/2010/wordprocessingInk" xmlns:wne="http://schemas.microsoft.com/office/word/2006/wordml" xmlns:wps="http://schemas.microsoft.com/office/word/2010/wordprocessingShape" mc:Ignorable="w14 w15 w16se wp14">
   <w:abstractNum w:abstractNumId="0" w15:restartNumberingAfterBreak="0">
+    <w:nsid w:val="13B94FBA"/>
+    <w:multiLevelType w:val="hybridMultilevel"/>
+    <w:tmpl w:val="C952FF54"/>
+    <w:lvl w:ilvl="0" w:tplc="CA8A9676">
+      <w:numFmt w:val="bullet"/>
+      <w:lvlText w:val=""/>
+      <w:lvlJc w:val="left"/>
+      <w:pPr>
+        <w:ind w:left="720" w:hanging="360"/>
+      </w:pPr>
+      <w:rPr>
+        <w:rFonts w:ascii="Wingdings" w:eastAsiaTheme="majorEastAsia" w:hAnsi="Wingdings" w:cstheme="majorBidi" w:hint="default"/>
+      </w:rPr>
+    </w:lvl>
+    <w:lvl w:ilvl="1" w:tplc="40090003" w:tentative="1">
+      <w:start w:val="1"/>
+      <w:numFmt w:val="bullet"/>
+      <w:lvlText w:val="o"/>
+      <w:lvlJc w:val="left"/>
+      <w:pPr>
+        <w:ind w:left="1440" w:hanging="360"/>
+      </w:pPr>
+      <w:rPr>
+        <w:rFonts w:ascii="Courier New" w:hAnsi="Courier New" w:cs="Courier New" w:hint="default"/>
+      </w:rPr>
+    </w:lvl>
+    <w:lvl w:ilvl="2" w:tplc="40090005" w:tentative="1">
+      <w:start w:val="1"/>
+      <w:numFmt w:val="bullet"/>
+      <w:lvlText w:val=""/>
+      <w:lvlJc w:val="left"/>
+      <w:pPr>
+        <w:ind w:left="2160" w:hanging="360"/>
+      </w:pPr>
+      <w:rPr>
+        <w:rFonts w:ascii="Wingdings" w:hAnsi="Wingdings" w:hint="default"/>
+      </w:rPr>
+    </w:lvl>
+    <w:lvl w:ilvl="3" w:tplc="40090001" w:tentative="1">
+      <w:start w:val="1"/>
+      <w:numFmt w:val="bullet"/>
+      <w:lvlText w:val=""/>
+      <w:lvlJc w:val="left"/>
+      <w:pPr>
+        <w:ind w:left="2880" w:hanging="360"/>
+      </w:pPr>
+      <w:rPr>
+        <w:rFonts w:ascii="Symbol" w:hAnsi="Symbol" w:hint="default"/>
+      </w:rPr>
+    </w:lvl>
+    <w:lvl w:ilvl="4" w:tplc="40090003" w:tentative="1">
+      <w:start w:val="1"/>
+      <w:numFmt w:val="bullet"/>
+      <w:lvlText w:val="o"/>
+      <w:lvlJc w:val="left"/>
+      <w:pPr>
+        <w:ind w:left="3600" w:hanging="360"/>
+      </w:pPr>
+      <w:rPr>
+        <w:rFonts w:ascii="Courier New" w:hAnsi="Courier New" w:cs="Courier New" w:hint="default"/>
+      </w:rPr>
+    </w:lvl>
+    <w:lvl w:ilvl="5" w:tplc="40090005" w:tentative="1">
+      <w:start w:val="1"/>
+      <w:numFmt w:val="bullet"/>
+      <w:lvlText w:val=""/>
+      <w:lvlJc w:val="left"/>
+      <w:pPr>
+        <w:ind w:left="4320" w:hanging="360"/>
+      </w:pPr>
+      <w:rPr>
+        <w:rFonts w:ascii="Wingdings" w:hAnsi="Wingdings" w:hint="default"/>
+      </w:rPr>
+    </w:lvl>
+    <w:lvl w:ilvl="6" w:tplc="40090001" w:tentative="1">
+      <w:start w:val="1"/>
+      <w:numFmt w:val="bullet"/>
+      <w:lvlText w:val=""/>
+      <w:lvlJc w:val="left"/>
+      <w:pPr>
+        <w:ind w:left="5040" w:hanging="360"/>
+      </w:pPr>
+      <w:rPr>
+        <w:rFonts w:ascii="Symbol" w:hAnsi="Symbol" w:hint="default"/>
+      </w:rPr>
+    </w:lvl>
+    <w:lvl w:ilvl="7" w:tplc="40090003" w:tentative="1">
+      <w:start w:val="1"/>
+      <w:numFmt w:val="bullet"/>
+      <w:lvlText w:val="o"/>
+      <w:lvlJc w:val="left"/>
+      <w:pPr>
+        <w:ind w:left="5760" w:hanging="360"/>
+      </w:pPr>
+      <w:rPr>
+        <w:rFonts w:ascii="Courier New" w:hAnsi="Courier New" w:cs="Courier New" w:hint="default"/>
+      </w:rPr>
+    </w:lvl>
+    <w:lvl w:ilvl="8" w:tplc="40090005" w:tentative="1">
+      <w:start w:val="1"/>
+      <w:numFmt w:val="bullet"/>
+      <w:lvlText w:val=""/>
+      <w:lvlJc w:val="left"/>
+      <w:pPr>
+        <w:ind w:left="6480" w:hanging="360"/>
+      </w:pPr>
+      <w:rPr>
+        <w:rFonts w:ascii="Wingdings" w:hAnsi="Wingdings" w:hint="default"/>
+      </w:rPr>
+    </w:lvl>
+  </w:abstractNum>
+  <w:abstractNum w:abstractNumId="1" w15:restartNumberingAfterBreak="0">
     <w:nsid w:val="38CA50C5"/>
     <w:multiLevelType w:val="hybridMultilevel"/>
     <w:tmpl w:val="BE404BC2"/>
@@ -607,7 +864,7 @@
       </w:rPr>
     </w:lvl>
   </w:abstractNum>
-  <w:abstractNum w:abstractNumId="1" w15:restartNumberingAfterBreak="0">
+  <w:abstractNum w:abstractNumId="2" w15:restartNumberingAfterBreak="0">
     <w:nsid w:val="55625571"/>
     <w:multiLevelType w:val="hybridMultilevel"/>
     <w:tmpl w:val="F88C9A58"/>
@@ -719,7 +976,7 @@
       </w:rPr>
     </w:lvl>
   </w:abstractNum>
-  <w:abstractNum w:abstractNumId="2" w15:restartNumberingAfterBreak="0">
+  <w:abstractNum w:abstractNumId="3" w15:restartNumberingAfterBreak="0">
     <w:nsid w:val="63962EC6"/>
     <w:multiLevelType w:val="hybridMultilevel"/>
     <w:tmpl w:val="3ADA2D4E"/>
@@ -831,7 +1088,7 @@
       </w:rPr>
     </w:lvl>
   </w:abstractNum>
-  <w:abstractNum w:abstractNumId="3" w15:restartNumberingAfterBreak="0">
+  <w:abstractNum w:abstractNumId="4" w15:restartNumberingAfterBreak="0">
     <w:nsid w:val="652C0638"/>
     <w:multiLevelType w:val="hybridMultilevel"/>
     <w:tmpl w:val="CC406956"/>
@@ -943,7 +1200,7 @@
       </w:rPr>
     </w:lvl>
   </w:abstractNum>
-  <w:abstractNum w:abstractNumId="4" w15:restartNumberingAfterBreak="0">
+  <w:abstractNum w:abstractNumId="5" w15:restartNumberingAfterBreak="0">
     <w:nsid w:val="72F0376A"/>
     <w:multiLevelType w:val="hybridMultilevel"/>
     <w:tmpl w:val="3BBC1ACC"/>
@@ -1055,7 +1312,7 @@
       </w:rPr>
     </w:lvl>
   </w:abstractNum>
-  <w:abstractNum w:abstractNumId="5" w15:restartNumberingAfterBreak="0">
+  <w:abstractNum w:abstractNumId="6" w15:restartNumberingAfterBreak="0">
     <w:nsid w:val="773914CF"/>
     <w:multiLevelType w:val="hybridMultilevel"/>
     <w:tmpl w:val="FE7A2EC0"/>
@@ -1168,23 +1425,142 @@
       </w:rPr>
     </w:lvl>
   </w:abstractNum>
+  <w:abstractNum w:abstractNumId="7" w15:restartNumberingAfterBreak="0">
+    <w:nsid w:val="7A252909"/>
+    <w:multiLevelType w:val="hybridMultilevel"/>
+    <w:tmpl w:val="052CAD76"/>
+    <w:lvl w:ilvl="0" w:tplc="40090001">
+      <w:start w:val="1"/>
+      <w:numFmt w:val="bullet"/>
+      <w:lvlText w:val=""/>
+      <w:lvlJc w:val="left"/>
+      <w:pPr>
+        <w:ind w:left="1440" w:hanging="360"/>
+      </w:pPr>
+      <w:rPr>
+        <w:rFonts w:ascii="Symbol" w:hAnsi="Symbol" w:hint="default"/>
+      </w:rPr>
+    </w:lvl>
+    <w:lvl w:ilvl="1" w:tplc="40090003" w:tentative="1">
+      <w:start w:val="1"/>
+      <w:numFmt w:val="bullet"/>
+      <w:lvlText w:val="o"/>
+      <w:lvlJc w:val="left"/>
+      <w:pPr>
+        <w:ind w:left="2160" w:hanging="360"/>
+      </w:pPr>
+      <w:rPr>
+        <w:rFonts w:ascii="Courier New" w:hAnsi="Courier New" w:cs="Courier New" w:hint="default"/>
+      </w:rPr>
+    </w:lvl>
+    <w:lvl w:ilvl="2" w:tplc="40090005" w:tentative="1">
+      <w:start w:val="1"/>
+      <w:numFmt w:val="bullet"/>
+      <w:lvlText w:val=""/>
+      <w:lvlJc w:val="left"/>
+      <w:pPr>
+        <w:ind w:left="2880" w:hanging="360"/>
+      </w:pPr>
+      <w:rPr>
+        <w:rFonts w:ascii="Wingdings" w:hAnsi="Wingdings" w:hint="default"/>
+      </w:rPr>
+    </w:lvl>
+    <w:lvl w:ilvl="3" w:tplc="40090001" w:tentative="1">
+      <w:start w:val="1"/>
+      <w:numFmt w:val="bullet"/>
+      <w:lvlText w:val=""/>
+      <w:lvlJc w:val="left"/>
+      <w:pPr>
+        <w:ind w:left="3600" w:hanging="360"/>
+      </w:pPr>
+      <w:rPr>
+        <w:rFonts w:ascii="Symbol" w:hAnsi="Symbol" w:hint="default"/>
+      </w:rPr>
+    </w:lvl>
+    <w:lvl w:ilvl="4" w:tplc="40090003" w:tentative="1">
+      <w:start w:val="1"/>
+      <w:numFmt w:val="bullet"/>
+      <w:lvlText w:val="o"/>
+      <w:lvlJc w:val="left"/>
+      <w:pPr>
+        <w:ind w:left="4320" w:hanging="360"/>
+      </w:pPr>
+      <w:rPr>
+        <w:rFonts w:ascii="Courier New" w:hAnsi="Courier New" w:cs="Courier New" w:hint="default"/>
+      </w:rPr>
+    </w:lvl>
+    <w:lvl w:ilvl="5" w:tplc="40090005" w:tentative="1">
+      <w:start w:val="1"/>
+      <w:numFmt w:val="bullet"/>
+      <w:lvlText w:val=""/>
+      <w:lvlJc w:val="left"/>
+      <w:pPr>
+        <w:ind w:left="5040" w:hanging="360"/>
+      </w:pPr>
+      <w:rPr>
+        <w:rFonts w:ascii="Wingdings" w:hAnsi="Wingdings" w:hint="default"/>
+      </w:rPr>
+    </w:lvl>
+    <w:lvl w:ilvl="6" w:tplc="40090001" w:tentative="1">
+      <w:start w:val="1"/>
+      <w:numFmt w:val="bullet"/>
+      <w:lvlText w:val=""/>
+      <w:lvlJc w:val="left"/>
+      <w:pPr>
+        <w:ind w:left="5760" w:hanging="360"/>
+      </w:pPr>
+      <w:rPr>
+        <w:rFonts w:ascii="Symbol" w:hAnsi="Symbol" w:hint="default"/>
+      </w:rPr>
+    </w:lvl>
+    <w:lvl w:ilvl="7" w:tplc="40090003" w:tentative="1">
+      <w:start w:val="1"/>
+      <w:numFmt w:val="bullet"/>
+      <w:lvlText w:val="o"/>
+      <w:lvlJc w:val="left"/>
+      <w:pPr>
+        <w:ind w:left="6480" w:hanging="360"/>
+      </w:pPr>
+      <w:rPr>
+        <w:rFonts w:ascii="Courier New" w:hAnsi="Courier New" w:cs="Courier New" w:hint="default"/>
+      </w:rPr>
+    </w:lvl>
+    <w:lvl w:ilvl="8" w:tplc="40090005" w:tentative="1">
+      <w:start w:val="1"/>
+      <w:numFmt w:val="bullet"/>
+      <w:lvlText w:val=""/>
+      <w:lvlJc w:val="left"/>
+      <w:pPr>
+        <w:ind w:left="7200" w:hanging="360"/>
+      </w:pPr>
+      <w:rPr>
+        <w:rFonts w:ascii="Wingdings" w:hAnsi="Wingdings" w:hint="default"/>
+      </w:rPr>
+    </w:lvl>
+  </w:abstractNum>
   <w:num w:numId="1">
+    <w:abstractNumId w:val="6"/>
+  </w:num>
+  <w:num w:numId="2">
+    <w:abstractNumId w:val="4"/>
+  </w:num>
+  <w:num w:numId="3">
     <w:abstractNumId w:val="5"/>
   </w:num>
-  <w:num w:numId="2">
+  <w:num w:numId="4">
+    <w:abstractNumId w:val="1"/>
+  </w:num>
+  <w:num w:numId="5">
     <w:abstractNumId w:val="3"/>
   </w:num>
-  <w:num w:numId="3">
-    <w:abstractNumId w:val="4"/>
-  </w:num>
-  <w:num w:numId="4">
-    <w:abstractNumId w:val="0"/>
-  </w:num>
-  <w:num w:numId="5">
+  <w:num w:numId="6">
     <w:abstractNumId w:val="2"/>
   </w:num>
-  <w:num w:numId="6">
-    <w:abstractNumId w:val="1"/>
+  <w:num w:numId="7">
+    <w:abstractNumId w:val="7"/>
+  </w:num>
+  <w:num w:numId="8">
+    <w:abstractNumId w:val="0"/>
   </w:num>
 </w:numbering>
 </file>

</xml_diff>

<commit_message>
Pushing new branch first time
</commit_message>
<xml_diff>
--- a/Design.docx
+++ b/Design.docx
@@ -592,17 +592,7 @@
           <w:sz w:val="22"/>
           <w:szCs w:val="22"/>
         </w:rPr>
-        <w:t xml:space="preserve"> while selecting a product to add </w:t>
-      </w:r>
-      <w:bookmarkStart w:id="0" w:name="_GoBack"/>
-      <w:bookmarkEnd w:id="0"/>
-      <w:r>
-        <w:rPr>
-          <w:rFonts w:asciiTheme="minorHAnsi" w:hAnsiTheme="minorHAnsi" w:cstheme="minorHAnsi"/>
-          <w:sz w:val="22"/>
-          <w:szCs w:val="22"/>
-        </w:rPr>
-        <w:t xml:space="preserve"> </w:t>
+        <w:t xml:space="preserve"> while selecting a product to add  </w:t>
       </w:r>
     </w:p>
     <w:p>
@@ -627,6 +617,112 @@
           <w:szCs w:val="22"/>
         </w:rPr>
       </w:pPr>
+    </w:p>
+    <w:p>
+      <w:pPr>
+        <w:pStyle w:val="PlainText"/>
+        <w:rPr>
+          <w:rFonts w:asciiTheme="minorHAnsi" w:hAnsiTheme="minorHAnsi" w:cstheme="minorHAnsi"/>
+          <w:color w:val="000000" w:themeColor="text1"/>
+          <w:sz w:val="22"/>
+          <w:szCs w:val="22"/>
+        </w:rPr>
+      </w:pPr>
+      <w:r>
+        <w:rPr>
+          <w:rFonts w:asciiTheme="minorHAnsi" w:hAnsiTheme="minorHAnsi" w:cstheme="minorHAnsi"/>
+          <w:color w:val="000000" w:themeColor="text1"/>
+          <w:sz w:val="22"/>
+          <w:szCs w:val="22"/>
+        </w:rPr>
+        <w:t xml:space="preserve">It is now been tracked using JIRA. </w:t>
+      </w:r>
+    </w:p>
+    <w:p>
+      <w:pPr>
+        <w:pStyle w:val="PlainText"/>
+        <w:rPr>
+          <w:rFonts w:asciiTheme="minorHAnsi" w:hAnsiTheme="minorHAnsi" w:cstheme="minorHAnsi"/>
+          <w:color w:val="000000" w:themeColor="text1"/>
+          <w:sz w:val="22"/>
+          <w:szCs w:val="22"/>
+        </w:rPr>
+      </w:pPr>
+    </w:p>
+    <w:p>
+      <w:pPr>
+        <w:pStyle w:val="PlainText"/>
+        <w:rPr>
+          <w:rFonts w:asciiTheme="minorHAnsi" w:hAnsiTheme="minorHAnsi" w:cstheme="minorHAnsi"/>
+          <w:color w:val="000000" w:themeColor="text1"/>
+          <w:sz w:val="22"/>
+          <w:szCs w:val="22"/>
+        </w:rPr>
+      </w:pPr>
+      <w:r>
+        <w:rPr>
+          <w:rFonts w:asciiTheme="minorHAnsi" w:hAnsiTheme="minorHAnsi" w:cstheme="minorHAnsi"/>
+          <w:color w:val="000000" w:themeColor="text1"/>
+          <w:sz w:val="22"/>
+          <w:szCs w:val="22"/>
+        </w:rPr>
+        <w:t xml:space="preserve">You can go through below link to see all the JIRA assigned to this project. New Branches will be created based on JIRA number and in last merge with Main/Master branch. </w:t>
+      </w:r>
+    </w:p>
+    <w:p>
+      <w:pPr>
+        <w:pStyle w:val="PlainText"/>
+        <w:rPr>
+          <w:rFonts w:asciiTheme="minorHAnsi" w:hAnsiTheme="minorHAnsi" w:cstheme="minorHAnsi"/>
+          <w:color w:val="000000" w:themeColor="text1"/>
+          <w:sz w:val="22"/>
+          <w:szCs w:val="22"/>
+        </w:rPr>
+      </w:pPr>
+    </w:p>
+    <w:p>
+      <w:pPr>
+        <w:pStyle w:val="PlainText"/>
+        <w:rPr>
+          <w:rFonts w:asciiTheme="minorHAnsi" w:hAnsiTheme="minorHAnsi" w:cstheme="minorHAnsi"/>
+          <w:color w:val="000000" w:themeColor="text1"/>
+          <w:sz w:val="22"/>
+          <w:szCs w:val="22"/>
+        </w:rPr>
+      </w:pPr>
+      <w:proofErr w:type="gramStart"/>
+      <w:r>
+        <w:rPr>
+          <w:rFonts w:asciiTheme="minorHAnsi" w:hAnsiTheme="minorHAnsi" w:cstheme="minorHAnsi"/>
+          <w:color w:val="000000" w:themeColor="text1"/>
+          <w:sz w:val="22"/>
+          <w:szCs w:val="22"/>
+        </w:rPr>
+        <w:t>JIRA :</w:t>
+      </w:r>
+      <w:proofErr w:type="gramEnd"/>
+      <w:r>
+        <w:rPr>
+          <w:rFonts w:asciiTheme="minorHAnsi" w:hAnsiTheme="minorHAnsi" w:cstheme="minorHAnsi"/>
+          <w:color w:val="000000" w:themeColor="text1"/>
+          <w:sz w:val="22"/>
+          <w:szCs w:val="22"/>
+        </w:rPr>
+        <w:t xml:space="preserve"> </w:t>
+      </w:r>
+      <w:hyperlink r:id="rId5" w:history="1">
+        <w:r>
+          <w:rPr>
+            <w:rStyle w:val="Hyperlink"/>
+            <w:rFonts w:asciiTheme="minorHAnsi" w:hAnsiTheme="minorHAnsi" w:cstheme="minorHAnsi"/>
+            <w:sz w:val="22"/>
+            <w:szCs w:val="22"/>
+          </w:rPr>
+          <w:t>Store Repository JIRA</w:t>
+        </w:r>
+      </w:hyperlink>
+      <w:bookmarkStart w:id="0" w:name="_GoBack"/>
+      <w:bookmarkEnd w:id="0"/>
     </w:p>
     <w:sectPr>
       <w:pgSz w:w="11906" w:h="16838"/>
@@ -2078,6 +2174,17 @@
       <w:contextualSpacing/>
     </w:pPr>
   </w:style>
+  <w:style w:type="character" w:styleId="Hyperlink">
+    <w:name w:val="Hyperlink"/>
+    <w:basedOn w:val="DefaultParagraphFont"/>
+    <w:uiPriority w:val="99"/>
+    <w:unhideWhenUsed/>
+    <w:rsid w:val="000460B5"/>
+    <w:rPr>
+      <w:color w:val="0563C1" w:themeColor="hyperlink"/>
+      <w:u w:val="single"/>
+    </w:rPr>
+  </w:style>
 </w:styles>
 </file>
 

</xml_diff>